<commit_message>
fix(Ficha de Trabajo 1-2 Semestre modificada): Se modifico la ficha de trabajo con base a las observaciones de la tutoria conjunta.
</commit_message>
<xml_diff>
--- a/01_Analisis/01.1_Investigacion/Ficha de trabajo 1-2 semestre TDS.docx
+++ b/01_Analisis/01.1_Investigacion/Ficha de trabajo 1-2 semestre TDS.docx
@@ -201,7 +201,31 @@
           <w:lang w:val="es-MX"/>
           <w14:ligatures w14:val="standardContextual"/>
         </w:rPr>
-        <w:t>Danilo José Arenas, Shelwin Leiva, María José Yepes y Jhoyner Martinez</w:t>
+        <w:t>Danilo José Arenas, Shelwin Leiva,</w:t>
+      </w:r>
+      <w:r>
+        <w:rPr>
+          <w:rFonts w:ascii="Times New Roman" w:eastAsia="Aptos" w:hAnsi="Times New Roman" w:cs="Times New Roman"/>
+          <w:b/>
+          <w:bCs/>
+          <w:kern w:val="2"/>
+          <w:sz w:val="24"/>
+          <w:lang w:val="es-MX"/>
+          <w14:ligatures w14:val="standardContextual"/>
+        </w:rPr>
+        <w:t xml:space="preserve"> </w:t>
+      </w:r>
+      <w:r>
+        <w:rPr>
+          <w:rFonts w:ascii="Times New Roman" w:eastAsia="Aptos" w:hAnsi="Times New Roman" w:cs="Times New Roman"/>
+          <w:b/>
+          <w:bCs/>
+          <w:kern w:val="2"/>
+          <w:sz w:val="24"/>
+          <w:lang w:val="es-MX"/>
+          <w14:ligatures w14:val="standardContextual"/>
+        </w:rPr>
+        <w:t>y Jhoyner Martinez</w:t>
       </w:r>
       <w:r>
         <w:rPr>
@@ -2813,6 +2837,28 @@
         <w:ind w:firstLine="284"/>
         <w:jc w:val="both"/>
         <w:rPr>
+          <w:rFonts w:ascii="Times New Roman" w:hAnsi="Times New Roman" w:cs="Times New Roman"/>
+          <w:sz w:val="24"/>
+          <w:szCs w:val="24"/>
+          <w:lang w:val="es-MX"/>
+        </w:rPr>
+      </w:pPr>
+      <w:r>
+        <w:rPr>
+          <w:rFonts w:ascii="Times New Roman" w:hAnsi="Times New Roman" w:cs="Times New Roman"/>
+          <w:sz w:val="24"/>
+          <w:szCs w:val="24"/>
+          <w:lang w:val="es-MX"/>
+        </w:rPr>
+        <w:t>Gaia World es una empresa especializada en la producción y venta de ropa femenina, localizada en la ciudad de Turbaco, específicamente en la Av. Pastrana, Casa #23-46, cerca del Centro Comercial Diagonal. En los últimos años, la compañía ha experimentado un crecimiento constante en el volumen de sus operaciones, lo que ha generado un aumento significativo en las transacciones y movimientos de inventario en su almacén.</w:t>
+      </w:r>
+    </w:p>
+    <w:p>
+      <w:pPr>
+        <w:spacing w:line="480" w:lineRule="auto"/>
+        <w:ind w:firstLine="284"/>
+        <w:jc w:val="both"/>
+        <w:rPr>
           <w:rFonts w:ascii="Times New Roman" w:eastAsia="Times New Roman" w:hAnsi="Times New Roman" w:cs="Times New Roman"/>
           <w:b/>
           <w:sz w:val="24"/>
@@ -2820,15 +2866,6 @@
           <w:lang w:val="es-MX"/>
         </w:rPr>
       </w:pPr>
-      <w:r>
-        <w:rPr>
-          <w:rFonts w:ascii="Times New Roman" w:hAnsi="Times New Roman" w:cs="Times New Roman"/>
-          <w:sz w:val="24"/>
-          <w:szCs w:val="24"/>
-          <w:lang w:val="es-MX"/>
-        </w:rPr>
-        <w:t>Gaia World es una empresa especializada en la producción y venta de ropa femenina, localizada en la ciudad de Turbaco, específicamente en la Av. Pastrana, Casa #23-46, cerca del Centro Comercial Diagonal. En los últimos años, la compañía ha experimentado un crecimiento constante en el volumen de sus operaciones, lo que ha generado un aumento significativo en las transacciones y movimientos de inventario en su almacén.</w:t>
-      </w:r>
     </w:p>
     <w:p>
       <w:pPr>
@@ -2888,9 +2925,30 @@
           <w:lang w:val="es-MX"/>
           <w14:ligatures w14:val="standardContextual"/>
         </w:rPr>
-        <w:t>1.2 Pregunta problema</w:t>
+        <w:lastRenderedPageBreak/>
+        <w:t xml:space="preserve">1.2 Pregunta </w:t>
+      </w:r>
+      <w:commentRangeStart w:id="4"/>
+      <w:r>
+        <w:rPr>
+          <w:rFonts w:ascii="Times New Roman" w:eastAsia="Times New Roman" w:hAnsi="Times New Roman" w:cs="Times New Roman"/>
+          <w:b/>
+          <w:kern w:val="2"/>
+          <w:sz w:val="24"/>
+          <w:szCs w:val="28"/>
+          <w:lang w:val="es-MX"/>
+          <w14:ligatures w14:val="standardContextual"/>
+        </w:rPr>
+        <w:t>problema</w:t>
       </w:r>
       <w:bookmarkEnd w:id="3"/>
+      <w:commentRangeEnd w:id="4"/>
+      <w:r>
+        <w:rPr>
+          <w:rStyle w:val="Refdecomentario"/>
+        </w:rPr>
+        <w:commentReference w:id="4"/>
+      </w:r>
       <w:r>
         <w:rPr>
           <w:rFonts w:ascii="Times New Roman" w:eastAsia="Times New Roman" w:hAnsi="Times New Roman" w:cs="Times New Roman"/>
@@ -2923,35 +2981,7 @@
           <w:sz w:val="24"/>
           <w14:ligatures w14:val="standardContextual"/>
         </w:rPr>
-        <w:t xml:space="preserve">¿Cómo puede la empresa Gaia World, ubicada en Turbaco, mejorar la administración de su inventario y la eficiencia de sus procesos contables y de requisición de artículos mediante la implementación de un sistema de información </w:t>
-      </w:r>
-      <w:r>
-        <w:rPr>
-          <w:rFonts w:ascii="Times New Roman" w:eastAsia="Aptos" w:hAnsi="Times New Roman" w:cs="Times New Roman"/>
-          <w:kern w:val="2"/>
-          <w:sz w:val="24"/>
-          <w14:ligatures w14:val="standardContextual"/>
-        </w:rPr>
-        <w:t>eficiente</w:t>
-      </w:r>
-      <w:r>
-        <w:rPr>
-          <w:rFonts w:ascii="Times New Roman" w:eastAsia="Aptos" w:hAnsi="Times New Roman" w:cs="Times New Roman"/>
-          <w:kern w:val="2"/>
-          <w:sz w:val="24"/>
-          <w14:ligatures w14:val="standardContextual"/>
-        </w:rPr>
-        <w:t xml:space="preserve">, para hacer frente al </w:t>
-      </w:r>
-      <w:r>
-        <w:rPr>
-          <w:rFonts w:ascii="Times New Roman" w:eastAsia="Aptos" w:hAnsi="Times New Roman" w:cs="Times New Roman"/>
-          <w:kern w:val="2"/>
-          <w:sz w:val="24"/>
-          <w14:ligatures w14:val="standardContextual"/>
-        </w:rPr>
-        <w:lastRenderedPageBreak/>
-        <w:t>crecimiento sostenido en el volumen de operaciones y la ineficiencia del manejo manual actual en Excel?</w:t>
+        <w:t>¿Cómo podemos diseñar y desarrollar en Java un algoritmo eficiente para gestionar el inventario de Gaia World, que controle productos, gestione movimientos y genere reportes personalizados?</w:t>
       </w:r>
       <w:r>
         <w:rPr>
@@ -2981,7 +3011,7 @@
           <w14:ligatures w14:val="standardContextual"/>
         </w:rPr>
       </w:pPr>
-      <w:bookmarkStart w:id="4" w:name="_Toc168651073"/>
+      <w:bookmarkStart w:id="5" w:name="_Toc168651073"/>
       <w:r>
         <w:rPr>
           <w:rFonts w:ascii="Times New Roman" w:eastAsia="Times New Roman" w:hAnsi="Times New Roman" w:cs="Times New Roman"/>
@@ -2994,7 +3024,7 @@
         </w:rPr>
         <w:t>1.3 Árbol del problema</w:t>
       </w:r>
-      <w:bookmarkEnd w:id="4"/>
+      <w:bookmarkEnd w:id="5"/>
       <w:r>
         <w:rPr>
           <w:rFonts w:ascii="Times New Roman" w:eastAsia="Times New Roman" w:hAnsi="Times New Roman" w:cs="Times New Roman"/>
@@ -3042,7 +3072,7 @@
                     </pic:cNvPicPr>
                   </pic:nvPicPr>
                   <pic:blipFill>
-                    <a:blip r:embed="rId7">
+                    <a:blip r:embed="rId11">
                       <a:extLst>
                         <a:ext uri="{28A0092B-C50C-407E-A947-70E740481C1C}">
                           <a14:useLocalDpi xmlns:a14="http://schemas.microsoft.com/office/drawing/2010/main" val="0"/>
@@ -3130,7 +3160,7 @@
           <w14:ligatures w14:val="standardContextual"/>
         </w:rPr>
       </w:pPr>
-      <w:bookmarkStart w:id="5" w:name="_Toc168651074"/>
+      <w:bookmarkStart w:id="6" w:name="_Toc168651074"/>
     </w:p>
     <w:p>
       <w:pPr>
@@ -3195,9 +3225,29 @@
           <w:lang w:val="es-MX"/>
           <w14:ligatures w14:val="standardContextual"/>
         </w:rPr>
-        <w:t xml:space="preserve"> Justificación</w:t>
-      </w:r>
-      <w:bookmarkEnd w:id="5"/>
+        <w:t xml:space="preserve"> </w:t>
+      </w:r>
+      <w:commentRangeStart w:id="7"/>
+      <w:r>
+        <w:rPr>
+          <w:rFonts w:ascii="Times New Roman" w:eastAsia="Times New Roman" w:hAnsi="Times New Roman" w:cs="Times New Roman"/>
+          <w:b/>
+          <w:kern w:val="2"/>
+          <w:sz w:val="24"/>
+          <w:szCs w:val="32"/>
+          <w:lang w:val="es-MX"/>
+          <w14:ligatures w14:val="standardContextual"/>
+        </w:rPr>
+        <w:t>Justificación</w:t>
+      </w:r>
+      <w:bookmarkEnd w:id="6"/>
+      <w:commentRangeEnd w:id="7"/>
+      <w:r>
+        <w:rPr>
+          <w:rStyle w:val="Refdecomentario"/>
+        </w:rPr>
+        <w:commentReference w:id="7"/>
+      </w:r>
       <w:r>
         <w:rPr>
           <w:rFonts w:ascii="Times New Roman" w:eastAsia="Times New Roman" w:hAnsi="Times New Roman" w:cs="Times New Roman"/>
@@ -3354,7 +3404,7 @@
           <w14:ligatures w14:val="standardContextual"/>
         </w:rPr>
       </w:pPr>
-      <w:bookmarkStart w:id="6" w:name="_Toc168651075"/>
+      <w:bookmarkStart w:id="8" w:name="_Toc168651075"/>
       <w:r>
         <w:rPr>
           <w:rFonts w:ascii="Times New Roman" w:eastAsia="Times New Roman" w:hAnsi="Times New Roman" w:cs="Times New Roman"/>
@@ -3403,7 +3453,7 @@
         </w:rPr>
         <w:t xml:space="preserve"> Objetivos</w:t>
       </w:r>
-      <w:bookmarkEnd w:id="6"/>
+      <w:bookmarkEnd w:id="8"/>
       <w:r>
         <w:rPr>
           <w:rFonts w:ascii="Times New Roman" w:eastAsia="Times New Roman" w:hAnsi="Times New Roman" w:cs="Times New Roman"/>
@@ -3434,7 +3484,7 @@
           <w14:ligatures w14:val="standardContextual"/>
         </w:rPr>
       </w:pPr>
-      <w:bookmarkStart w:id="7" w:name="_Toc168651076"/>
+      <w:bookmarkStart w:id="9" w:name="_Toc168651076"/>
       <w:r>
         <w:rPr>
           <w:rFonts w:ascii="Times New Roman" w:eastAsia="Times New Roman" w:hAnsi="Times New Roman" w:cs="Times New Roman"/>
@@ -3481,9 +3531,29 @@
           <w:lang w:val="es-MX"/>
           <w14:ligatures w14:val="standardContextual"/>
         </w:rPr>
-        <w:t xml:space="preserve"> Objetivo general</w:t>
-      </w:r>
-      <w:bookmarkEnd w:id="7"/>
+        <w:t xml:space="preserve"> Objetivo </w:t>
+      </w:r>
+      <w:commentRangeStart w:id="10"/>
+      <w:r>
+        <w:rPr>
+          <w:rFonts w:ascii="Times New Roman" w:eastAsia="Times New Roman" w:hAnsi="Times New Roman" w:cs="Times New Roman"/>
+          <w:b/>
+          <w:kern w:val="2"/>
+          <w:sz w:val="24"/>
+          <w:szCs w:val="28"/>
+          <w:lang w:val="es-MX"/>
+          <w14:ligatures w14:val="standardContextual"/>
+        </w:rPr>
+        <w:t>general</w:t>
+      </w:r>
+      <w:bookmarkEnd w:id="9"/>
+      <w:commentRangeEnd w:id="10"/>
+      <w:r>
+        <w:rPr>
+          <w:rStyle w:val="Refdecomentario"/>
+        </w:rPr>
+        <w:commentReference w:id="10"/>
+      </w:r>
       <w:r>
         <w:rPr>
           <w:rFonts w:ascii="Times New Roman" w:eastAsia="Times New Roman" w:hAnsi="Times New Roman" w:cs="Times New Roman"/>
@@ -3517,7 +3587,77 @@
           <w:lang w:val="es-MX"/>
           <w14:ligatures w14:val="standardContextual"/>
         </w:rPr>
-        <w:t>Desarrollar un prototipo de software de gestión de inventario tipo KARDEX para la empresa Gaia World, que permita registrar y controlar de manera eficiente las entradas y salidas de productos, optimizando la administración de las existencias y mejorando la eficiencia operativa.</w:t>
+        <w:t xml:space="preserve">Desarrollar un </w:t>
+      </w:r>
+      <w:r>
+        <w:rPr>
+          <w:rFonts w:ascii="Times New Roman" w:eastAsia="Aptos" w:hAnsi="Times New Roman" w:cs="Times New Roman"/>
+          <w:kern w:val="2"/>
+          <w:sz w:val="24"/>
+          <w:lang w:val="es-MX"/>
+          <w14:ligatures w14:val="standardContextual"/>
+        </w:rPr>
+        <w:t>algoritmo en lenguaje Java</w:t>
+      </w:r>
+      <w:r>
+        <w:rPr>
+          <w:rFonts w:ascii="Times New Roman" w:eastAsia="Aptos" w:hAnsi="Times New Roman" w:cs="Times New Roman"/>
+          <w:kern w:val="2"/>
+          <w:sz w:val="24"/>
+          <w:lang w:val="es-MX"/>
+          <w14:ligatures w14:val="standardContextual"/>
+        </w:rPr>
+        <w:t xml:space="preserve"> </w:t>
+      </w:r>
+      <w:r>
+        <w:rPr>
+          <w:rFonts w:ascii="Times New Roman" w:eastAsia="Aptos" w:hAnsi="Times New Roman" w:cs="Times New Roman"/>
+          <w:kern w:val="2"/>
+          <w:sz w:val="24"/>
+          <w:lang w:val="es-MX"/>
+          <w14:ligatures w14:val="standardContextual"/>
+        </w:rPr>
+        <w:t>para</w:t>
+      </w:r>
+      <w:r>
+        <w:rPr>
+          <w:rFonts w:ascii="Times New Roman" w:eastAsia="Aptos" w:hAnsi="Times New Roman" w:cs="Times New Roman"/>
+          <w:kern w:val="2"/>
+          <w:sz w:val="24"/>
+          <w:lang w:val="es-MX"/>
+          <w14:ligatures w14:val="standardContextual"/>
+        </w:rPr>
+        <w:t xml:space="preserve"> gestión de inventario tipo KARDEX </w:t>
+      </w:r>
+      <w:r>
+        <w:rPr>
+          <w:rFonts w:ascii="Times New Roman" w:eastAsia="Aptos" w:hAnsi="Times New Roman" w:cs="Times New Roman"/>
+          <w:kern w:val="2"/>
+          <w:sz w:val="24"/>
+          <w:lang w:val="es-MX"/>
+          <w14:ligatures w14:val="standardContextual"/>
+        </w:rPr>
+        <w:t>en</w:t>
+      </w:r>
+      <w:r>
+        <w:rPr>
+          <w:rFonts w:ascii="Times New Roman" w:eastAsia="Aptos" w:hAnsi="Times New Roman" w:cs="Times New Roman"/>
+          <w:kern w:val="2"/>
+          <w:sz w:val="24"/>
+          <w:lang w:val="es-MX"/>
+          <w14:ligatures w14:val="standardContextual"/>
+        </w:rPr>
+        <w:t xml:space="preserve"> la empresa Gaia World, que permita registrar y controlar de manera eficiente las entradas y salidas de productos</w:t>
+      </w:r>
+      <w:r>
+        <w:rPr>
+          <w:rFonts w:ascii="Times New Roman" w:eastAsia="Aptos" w:hAnsi="Times New Roman" w:cs="Times New Roman"/>
+          <w:kern w:val="2"/>
+          <w:sz w:val="24"/>
+          <w:lang w:val="es-MX"/>
+          <w14:ligatures w14:val="standardContextual"/>
+        </w:rPr>
+        <w:t>.</w:t>
       </w:r>
       <w:r>
         <w:rPr>
@@ -3547,7 +3687,7 @@
           <w14:ligatures w14:val="standardContextual"/>
         </w:rPr>
       </w:pPr>
-      <w:bookmarkStart w:id="8" w:name="_Toc168651077"/>
+      <w:bookmarkStart w:id="11" w:name="_Toc168651077"/>
       <w:r>
         <w:rPr>
           <w:rFonts w:ascii="Times New Roman" w:eastAsia="Times New Roman" w:hAnsi="Times New Roman" w:cs="Times New Roman"/>
@@ -3594,9 +3734,29 @@
           <w:lang w:val="es-MX"/>
           <w14:ligatures w14:val="standardContextual"/>
         </w:rPr>
-        <w:t xml:space="preserve"> Objetivos específicos</w:t>
-      </w:r>
-      <w:bookmarkEnd w:id="8"/>
+        <w:t xml:space="preserve"> Objetivos </w:t>
+      </w:r>
+      <w:commentRangeStart w:id="12"/>
+      <w:r>
+        <w:rPr>
+          <w:rFonts w:ascii="Times New Roman" w:eastAsia="Times New Roman" w:hAnsi="Times New Roman" w:cs="Times New Roman"/>
+          <w:b/>
+          <w:kern w:val="2"/>
+          <w:sz w:val="24"/>
+          <w:szCs w:val="28"/>
+          <w:lang w:val="es-MX"/>
+          <w14:ligatures w14:val="standardContextual"/>
+        </w:rPr>
+        <w:t>específicos</w:t>
+      </w:r>
+      <w:bookmarkEnd w:id="11"/>
+      <w:commentRangeEnd w:id="12"/>
+      <w:r>
+        <w:rPr>
+          <w:rStyle w:val="Refdecomentario"/>
+        </w:rPr>
+        <w:commentReference w:id="12"/>
+      </w:r>
       <w:r>
         <w:rPr>
           <w:rFonts w:ascii="Times New Roman" w:eastAsia="Times New Roman" w:hAnsi="Times New Roman" w:cs="Times New Roman"/>
@@ -3667,7 +3827,127 @@
           <w:lang w:val="es-MX"/>
           <w14:ligatures w14:val="standardContextual"/>
         </w:rPr>
-        <w:t>los requerimientos y necesidades de la empresa Gaia World para la gestión de inventario, incluyendo la estructura de datos necesaria, los procesos actuales y las áreas de mejora.</w:t>
+        <w:t xml:space="preserve">los </w:t>
+      </w:r>
+      <w:r>
+        <w:rPr>
+          <w:rFonts w:ascii="Times New Roman" w:eastAsia="Aptos" w:hAnsi="Times New Roman" w:cs="Times New Roman"/>
+          <w:kern w:val="2"/>
+          <w:sz w:val="24"/>
+          <w:lang w:val="es-MX"/>
+          <w14:ligatures w14:val="standardContextual"/>
+        </w:rPr>
+        <w:t xml:space="preserve">Requisitos funcionales y no funcionales </w:t>
+      </w:r>
+      <w:r>
+        <w:rPr>
+          <w:rFonts w:ascii="Times New Roman" w:eastAsia="Aptos" w:hAnsi="Times New Roman" w:cs="Times New Roman"/>
+          <w:kern w:val="2"/>
+          <w:sz w:val="24"/>
+          <w:lang w:val="es-MX"/>
+          <w14:ligatures w14:val="standardContextual"/>
+        </w:rPr>
+        <w:t xml:space="preserve">e </w:t>
+      </w:r>
+      <w:r>
+        <w:rPr>
+          <w:rFonts w:ascii="Times New Roman" w:eastAsia="Aptos" w:hAnsi="Times New Roman" w:cs="Times New Roman"/>
+          <w:kern w:val="2"/>
+          <w:sz w:val="24"/>
+          <w:lang w:val="es-MX"/>
+          <w14:ligatures w14:val="standardContextual"/>
+        </w:rPr>
+        <w:t>H</w:t>
+      </w:r>
+      <w:r>
+        <w:rPr>
+          <w:rFonts w:ascii="Times New Roman" w:eastAsia="Aptos" w:hAnsi="Times New Roman" w:cs="Times New Roman"/>
+          <w:kern w:val="2"/>
+          <w:sz w:val="24"/>
+          <w:lang w:val="es-MX"/>
+          <w14:ligatures w14:val="standardContextual"/>
+        </w:rPr>
+        <w:t xml:space="preserve">istorias de </w:t>
+      </w:r>
+      <w:r>
+        <w:rPr>
+          <w:rFonts w:ascii="Times New Roman" w:eastAsia="Aptos" w:hAnsi="Times New Roman" w:cs="Times New Roman"/>
+          <w:kern w:val="2"/>
+          <w:sz w:val="24"/>
+          <w:lang w:val="es-MX"/>
+          <w14:ligatures w14:val="standardContextual"/>
+        </w:rPr>
+        <w:t>U</w:t>
+      </w:r>
+      <w:r>
+        <w:rPr>
+          <w:rFonts w:ascii="Times New Roman" w:eastAsia="Aptos" w:hAnsi="Times New Roman" w:cs="Times New Roman"/>
+          <w:kern w:val="2"/>
+          <w:sz w:val="24"/>
+          <w:lang w:val="es-MX"/>
+          <w14:ligatures w14:val="standardContextual"/>
+        </w:rPr>
+        <w:t xml:space="preserve">suario </w:t>
+      </w:r>
+      <w:r>
+        <w:rPr>
+          <w:rFonts w:ascii="Times New Roman" w:eastAsia="Aptos" w:hAnsi="Times New Roman" w:cs="Times New Roman"/>
+          <w:kern w:val="2"/>
+          <w:sz w:val="24"/>
+          <w:lang w:val="es-MX"/>
+          <w14:ligatures w14:val="standardContextual"/>
+        </w:rPr>
+        <w:t xml:space="preserve">de la empresa Gaia World para </w:t>
+      </w:r>
+      <w:r>
+        <w:rPr>
+          <w:rFonts w:ascii="Times New Roman" w:eastAsia="Aptos" w:hAnsi="Times New Roman" w:cs="Times New Roman"/>
+          <w:kern w:val="2"/>
+          <w:sz w:val="24"/>
+          <w:lang w:val="es-MX"/>
+          <w14:ligatures w14:val="standardContextual"/>
+        </w:rPr>
+        <w:t xml:space="preserve">el desarrollo </w:t>
+      </w:r>
+      <w:r>
+        <w:rPr>
+          <w:rFonts w:ascii="Times New Roman" w:eastAsia="Aptos" w:hAnsi="Times New Roman" w:cs="Times New Roman"/>
+          <w:kern w:val="2"/>
+          <w:sz w:val="24"/>
+          <w:lang w:val="es-MX"/>
+          <w14:ligatures w14:val="standardContextual"/>
+        </w:rPr>
+        <w:t>de</w:t>
+      </w:r>
+      <w:r>
+        <w:rPr>
+          <w:rFonts w:ascii="Times New Roman" w:eastAsia="Aptos" w:hAnsi="Times New Roman" w:cs="Times New Roman"/>
+          <w:kern w:val="2"/>
+          <w:sz w:val="24"/>
+          <w:lang w:val="es-MX"/>
+          <w14:ligatures w14:val="standardContextual"/>
+        </w:rPr>
+        <w:t xml:space="preserve"> un software de</w:t>
+      </w:r>
+      <w:r>
+        <w:rPr>
+          <w:rFonts w:ascii="Times New Roman" w:eastAsia="Aptos" w:hAnsi="Times New Roman" w:cs="Times New Roman"/>
+          <w:kern w:val="2"/>
+          <w:sz w:val="24"/>
+          <w:lang w:val="es-MX"/>
+          <w14:ligatures w14:val="standardContextual"/>
+        </w:rPr>
+        <w:t xml:space="preserve"> inventario</w:t>
+      </w:r>
+      <w:r>
+        <w:rPr>
+          <w:rFonts w:ascii="Times New Roman" w:eastAsia="Aptos" w:hAnsi="Times New Roman" w:cs="Times New Roman"/>
+          <w:kern w:val="2"/>
+          <w:sz w:val="24"/>
+          <w:lang w:val="es-MX"/>
+          <w14:ligatures w14:val="standardContextual"/>
+        </w:rPr>
+        <w:t>.</w:t>
       </w:r>
     </w:p>
     <w:p>
@@ -3694,37 +3974,137 @@
           <w:lang w:val="es-MX"/>
           <w14:ligatures w14:val="standardContextual"/>
         </w:rPr>
-        <w:t xml:space="preserve">Diseñar </w:t>
-      </w:r>
-      <w:r>
-        <w:rPr>
-          <w:rFonts w:ascii="Times New Roman" w:eastAsia="Aptos" w:hAnsi="Times New Roman" w:cs="Times New Roman"/>
-          <w:kern w:val="2"/>
-          <w:sz w:val="24"/>
-          <w:lang w:val="es-MX"/>
-          <w14:ligatures w14:val="standardContextual"/>
-        </w:rPr>
-        <w:t>la arquitectura del sistema de software, definiendo la</w:t>
-      </w:r>
-      <w:r>
-        <w:rPr>
-          <w:rFonts w:ascii="Times New Roman" w:eastAsia="Aptos" w:hAnsi="Times New Roman" w:cs="Times New Roman"/>
-          <w:kern w:val="2"/>
-          <w:sz w:val="24"/>
-          <w:lang w:val="es-MX"/>
-          <w14:ligatures w14:val="standardContextual"/>
-        </w:rPr>
-        <w:t xml:space="preserve"> lógica y el modelo de negocios</w:t>
-      </w:r>
-      <w:r>
-        <w:rPr>
-          <w:rFonts w:ascii="Times New Roman" w:eastAsia="Aptos" w:hAnsi="Times New Roman" w:cs="Times New Roman"/>
-          <w:kern w:val="2"/>
-          <w:sz w:val="24"/>
-          <w:lang w:val="es-MX"/>
-          <w14:ligatures w14:val="standardContextual"/>
-        </w:rPr>
-        <w:t xml:space="preserve">, </w:t>
+        <w:t>Diseñar</w:t>
+      </w:r>
+      <w:r>
+        <w:rPr>
+          <w:rFonts w:ascii="Times New Roman" w:eastAsia="Aptos" w:hAnsi="Times New Roman" w:cs="Times New Roman"/>
+          <w:kern w:val="2"/>
+          <w:sz w:val="24"/>
+          <w:lang w:val="es-MX"/>
+          <w14:ligatures w14:val="standardContextual"/>
+        </w:rPr>
+        <w:t xml:space="preserve"> los </w:t>
+      </w:r>
+      <w:r>
+        <w:rPr>
+          <w:rFonts w:ascii="Times New Roman" w:eastAsia="Aptos" w:hAnsi="Times New Roman" w:cs="Times New Roman"/>
+          <w:kern w:val="2"/>
+          <w:sz w:val="24"/>
+          <w:lang w:val="es-MX"/>
+          <w14:ligatures w14:val="standardContextual"/>
+        </w:rPr>
+        <w:t>Diagramas</w:t>
+      </w:r>
+      <w:r>
+        <w:rPr>
+          <w:rFonts w:ascii="Times New Roman" w:eastAsia="Aptos" w:hAnsi="Times New Roman" w:cs="Times New Roman"/>
+          <w:kern w:val="2"/>
+          <w:sz w:val="24"/>
+          <w:lang w:val="es-MX"/>
+          <w14:ligatures w14:val="standardContextual"/>
+        </w:rPr>
+        <w:t xml:space="preserve"> de </w:t>
+      </w:r>
+      <w:r>
+        <w:rPr>
+          <w:rFonts w:ascii="Times New Roman" w:eastAsia="Aptos" w:hAnsi="Times New Roman" w:cs="Times New Roman"/>
+          <w:kern w:val="2"/>
+          <w:sz w:val="24"/>
+          <w:lang w:val="es-MX"/>
+          <w14:ligatures w14:val="standardContextual"/>
+        </w:rPr>
+        <w:t>C</w:t>
+      </w:r>
+      <w:r>
+        <w:rPr>
+          <w:rFonts w:ascii="Times New Roman" w:eastAsia="Aptos" w:hAnsi="Times New Roman" w:cs="Times New Roman"/>
+          <w:kern w:val="2"/>
+          <w:sz w:val="24"/>
+          <w:lang w:val="es-MX"/>
+          <w14:ligatures w14:val="standardContextual"/>
+        </w:rPr>
+        <w:t xml:space="preserve">lases y </w:t>
+      </w:r>
+      <w:r>
+        <w:rPr>
+          <w:rFonts w:ascii="Times New Roman" w:eastAsia="Aptos" w:hAnsi="Times New Roman" w:cs="Times New Roman"/>
+          <w:kern w:val="2"/>
+          <w:sz w:val="24"/>
+          <w:lang w:val="es-MX"/>
+          <w14:ligatures w14:val="standardContextual"/>
+        </w:rPr>
+        <w:t>D</w:t>
+      </w:r>
+      <w:r>
+        <w:rPr>
+          <w:rFonts w:ascii="Times New Roman" w:eastAsia="Aptos" w:hAnsi="Times New Roman" w:cs="Times New Roman"/>
+          <w:kern w:val="2"/>
+          <w:sz w:val="24"/>
+          <w:lang w:val="es-MX"/>
+          <w14:ligatures w14:val="standardContextual"/>
+        </w:rPr>
+        <w:t xml:space="preserve">iagramas de </w:t>
+      </w:r>
+      <w:r>
+        <w:rPr>
+          <w:rFonts w:ascii="Times New Roman" w:eastAsia="Aptos" w:hAnsi="Times New Roman" w:cs="Times New Roman"/>
+          <w:kern w:val="2"/>
+          <w:sz w:val="24"/>
+          <w:lang w:val="es-MX"/>
+          <w14:ligatures w14:val="standardContextual"/>
+        </w:rPr>
+        <w:t>C</w:t>
+      </w:r>
+      <w:r>
+        <w:rPr>
+          <w:rFonts w:ascii="Times New Roman" w:eastAsia="Aptos" w:hAnsi="Times New Roman" w:cs="Times New Roman"/>
+          <w:kern w:val="2"/>
+          <w:sz w:val="24"/>
+          <w:lang w:val="es-MX"/>
+          <w14:ligatures w14:val="standardContextual"/>
+        </w:rPr>
+        <w:t xml:space="preserve">asos de </w:t>
+      </w:r>
+      <w:r>
+        <w:rPr>
+          <w:rFonts w:ascii="Times New Roman" w:eastAsia="Aptos" w:hAnsi="Times New Roman" w:cs="Times New Roman"/>
+          <w:kern w:val="2"/>
+          <w:sz w:val="24"/>
+          <w:lang w:val="es-MX"/>
+          <w14:ligatures w14:val="standardContextual"/>
+        </w:rPr>
+        <w:t>U</w:t>
+      </w:r>
+      <w:r>
+        <w:rPr>
+          <w:rFonts w:ascii="Times New Roman" w:eastAsia="Aptos" w:hAnsi="Times New Roman" w:cs="Times New Roman"/>
+          <w:kern w:val="2"/>
+          <w:sz w:val="24"/>
+          <w:lang w:val="es-MX"/>
+          <w14:ligatures w14:val="standardContextual"/>
+        </w:rPr>
+        <w:t>so,</w:t>
+      </w:r>
+      <w:r>
+        <w:rPr>
+          <w:rFonts w:ascii="Times New Roman" w:eastAsia="Aptos" w:hAnsi="Times New Roman" w:cs="Times New Roman"/>
+          <w:kern w:val="2"/>
+          <w:sz w:val="24"/>
+          <w:lang w:val="es-MX"/>
+          <w14:ligatures w14:val="standardContextual"/>
+        </w:rPr>
+        <w:t xml:space="preserve"> </w:t>
+      </w:r>
+      <w:r>
+        <w:rPr>
+          <w:rFonts w:ascii="Times New Roman" w:eastAsia="Aptos" w:hAnsi="Times New Roman" w:cs="Times New Roman"/>
+          <w:kern w:val="2"/>
+          <w:sz w:val="24"/>
+          <w:lang w:val="es-MX"/>
+          <w14:ligatures w14:val="standardContextual"/>
+        </w:rPr>
+        <w:t xml:space="preserve">definiendo </w:t>
       </w:r>
       <w:r>
         <w:rPr>
@@ -3784,7 +4164,27 @@
           <w:lang w:val="es-MX"/>
           <w14:ligatures w14:val="standardContextual"/>
         </w:rPr>
-        <w:t xml:space="preserve"> y las funcionalidades clave que permitan una gestión efectiva del inventario.</w:t>
+        <w:t xml:space="preserve"> y las funcionalidades clave que permitan una gestión efectiva del </w:t>
+      </w:r>
+      <w:r>
+        <w:rPr>
+          <w:rFonts w:ascii="Times New Roman" w:eastAsia="Aptos" w:hAnsi="Times New Roman" w:cs="Times New Roman"/>
+          <w:kern w:val="2"/>
+          <w:sz w:val="24"/>
+          <w:lang w:val="es-MX"/>
+          <w14:ligatures w14:val="standardContextual"/>
+        </w:rPr>
+        <w:t>software</w:t>
+      </w:r>
+      <w:r>
+        <w:rPr>
+          <w:rFonts w:ascii="Times New Roman" w:eastAsia="Aptos" w:hAnsi="Times New Roman" w:cs="Times New Roman"/>
+          <w:kern w:val="2"/>
+          <w:sz w:val="24"/>
+          <w:lang w:val="es-MX"/>
+          <w14:ligatures w14:val="standardContextual"/>
+        </w:rPr>
+        <w:t>.</w:t>
       </w:r>
     </w:p>
     <w:p>
@@ -3821,7 +4221,27 @@
           <w:lang w:val="es-MX"/>
           <w14:ligatures w14:val="standardContextual"/>
         </w:rPr>
-        <w:t>el prototipo del sistema de gestión de inventario, desarrollando las funcionalidades necesarias para registrar, categorizar y controlar las entradas y salidas de productos.</w:t>
+        <w:t>el prototipo del sistema de gestión de inventario, desarrollando las funcionalidades necesarias</w:t>
+      </w:r>
+      <w:r>
+        <w:rPr>
+          <w:rFonts w:ascii="Times New Roman" w:eastAsia="Aptos" w:hAnsi="Times New Roman" w:cs="Times New Roman"/>
+          <w:kern w:val="2"/>
+          <w:sz w:val="24"/>
+          <w:lang w:val="es-MX"/>
+          <w14:ligatures w14:val="standardContextual"/>
+        </w:rPr>
+        <w:t xml:space="preserve"> con base a los requisitos funcionales y no funcionales</w:t>
+      </w:r>
+      <w:r>
+        <w:rPr>
+          <w:rFonts w:ascii="Times New Roman" w:eastAsia="Aptos" w:hAnsi="Times New Roman" w:cs="Times New Roman"/>
+          <w:kern w:val="2"/>
+          <w:sz w:val="24"/>
+          <w:lang w:val="es-MX"/>
+          <w14:ligatures w14:val="standardContextual"/>
+        </w:rPr>
+        <w:t>.</w:t>
       </w:r>
     </w:p>
     <w:p>
@@ -3868,7 +4288,47 @@
           <w:lang w:val="es-MX"/>
           <w14:ligatures w14:val="standardContextual"/>
         </w:rPr>
-        <w:t>el funcionamiento del prototipo mediante pruebas exhaustivas, asegurando que todas las funcionalidades operen correctamente y que el sistema cumpla con los requisitos establecidos.</w:t>
+        <w:t xml:space="preserve">el funcionamiento del prototipo mediante pruebas </w:t>
+      </w:r>
+      <w:r>
+        <w:rPr>
+          <w:rFonts w:ascii="Times New Roman" w:eastAsia="Aptos" w:hAnsi="Times New Roman" w:cs="Times New Roman"/>
+          <w:kern w:val="2"/>
+          <w:sz w:val="24"/>
+          <w:lang w:val="es-MX"/>
+          <w14:ligatures w14:val="standardContextual"/>
+        </w:rPr>
+        <w:t>unitarias</w:t>
+      </w:r>
+      <w:r>
+        <w:rPr>
+          <w:rFonts w:ascii="Times New Roman" w:eastAsia="Aptos" w:hAnsi="Times New Roman" w:cs="Times New Roman"/>
+          <w:kern w:val="2"/>
+          <w:sz w:val="24"/>
+          <w:lang w:val="es-MX"/>
+          <w14:ligatures w14:val="standardContextual"/>
+        </w:rPr>
+        <w:t>, asegurando que todas las funcionalidades</w:t>
+      </w:r>
+      <w:r>
+        <w:rPr>
+          <w:rFonts w:ascii="Times New Roman" w:eastAsia="Aptos" w:hAnsi="Times New Roman" w:cs="Times New Roman"/>
+          <w:kern w:val="2"/>
+          <w:sz w:val="24"/>
+          <w:lang w:val="es-MX"/>
+          <w14:ligatures w14:val="standardContextual"/>
+        </w:rPr>
+        <w:t xml:space="preserve"> cumplan con el criterio de aceptación de las Historias de Usuario</w:t>
+      </w:r>
+      <w:r>
+        <w:rPr>
+          <w:rFonts w:ascii="Times New Roman" w:eastAsia="Aptos" w:hAnsi="Times New Roman" w:cs="Times New Roman"/>
+          <w:kern w:val="2"/>
+          <w:sz w:val="24"/>
+          <w:lang w:val="es-MX"/>
+          <w14:ligatures w14:val="standardContextual"/>
+        </w:rPr>
+        <w:t>.</w:t>
       </w:r>
     </w:p>
     <w:p>
@@ -3895,7 +4355,6 @@
           <w:lang w:val="es-MX"/>
           <w14:ligatures w14:val="standardContextual"/>
         </w:rPr>
-        <w:lastRenderedPageBreak/>
         <w:t xml:space="preserve">Implementar </w:t>
       </w:r>
       <w:r>
@@ -3906,218 +4365,18 @@
           <w:lang w:val="es-MX"/>
           <w14:ligatures w14:val="standardContextual"/>
         </w:rPr>
-        <w:t>el prototipo en un entorno de pruebas para Gaia World, permitiendo la evaluación y validación del sistema por parte de los usuarios finales y ajustando el software según sea necesario antes de su despliegue completo.</w:t>
-      </w:r>
-    </w:p>
-    <w:p>
-      <w:pPr>
-        <w:spacing w:after="0" w:line="480" w:lineRule="auto"/>
-        <w:ind w:firstLine="284"/>
-        <w:rPr>
-          <w:rFonts w:ascii="Times New Roman" w:eastAsia="Aptos" w:hAnsi="Times New Roman" w:cs="Times New Roman"/>
-          <w:kern w:val="2"/>
-          <w:sz w:val="24"/>
-          <w:lang w:val="es-MX"/>
-          <w14:ligatures w14:val="standardContextual"/>
-        </w:rPr>
-      </w:pPr>
-    </w:p>
-    <w:p>
-      <w:pPr>
-        <w:spacing w:after="0" w:line="480" w:lineRule="auto"/>
-        <w:ind w:firstLine="284"/>
-        <w:rPr>
-          <w:rFonts w:ascii="Times New Roman" w:eastAsia="Aptos" w:hAnsi="Times New Roman" w:cs="Times New Roman"/>
-          <w:kern w:val="2"/>
-          <w:sz w:val="24"/>
-          <w:lang w:val="es-MX"/>
-          <w14:ligatures w14:val="standardContextual"/>
-        </w:rPr>
-      </w:pPr>
-    </w:p>
-    <w:p>
-      <w:pPr>
-        <w:spacing w:after="0" w:line="480" w:lineRule="auto"/>
-        <w:ind w:firstLine="284"/>
-        <w:rPr>
-          <w:rFonts w:ascii="Times New Roman" w:eastAsia="Aptos" w:hAnsi="Times New Roman" w:cs="Times New Roman"/>
-          <w:kern w:val="2"/>
-          <w:sz w:val="24"/>
-          <w:lang w:val="es-MX"/>
-          <w14:ligatures w14:val="standardContextual"/>
-        </w:rPr>
-      </w:pPr>
-    </w:p>
-    <w:p>
-      <w:pPr>
-        <w:spacing w:after="0" w:line="480" w:lineRule="auto"/>
-        <w:ind w:firstLine="284"/>
-        <w:rPr>
-          <w:rFonts w:ascii="Times New Roman" w:eastAsia="Aptos" w:hAnsi="Times New Roman" w:cs="Times New Roman"/>
-          <w:kern w:val="2"/>
-          <w:sz w:val="24"/>
-          <w:lang w:val="es-MX"/>
-          <w14:ligatures w14:val="standardContextual"/>
-        </w:rPr>
-      </w:pPr>
-    </w:p>
-    <w:p>
-      <w:pPr>
-        <w:spacing w:after="0" w:line="480" w:lineRule="auto"/>
-        <w:ind w:firstLine="284"/>
-        <w:rPr>
-          <w:rFonts w:ascii="Times New Roman" w:eastAsia="Aptos" w:hAnsi="Times New Roman" w:cs="Times New Roman"/>
-          <w:kern w:val="2"/>
-          <w:sz w:val="24"/>
-          <w:lang w:val="es-MX"/>
-          <w14:ligatures w14:val="standardContextual"/>
-        </w:rPr>
-      </w:pPr>
-    </w:p>
-    <w:p>
-      <w:pPr>
-        <w:spacing w:after="0" w:line="480" w:lineRule="auto"/>
-        <w:ind w:firstLine="284"/>
-        <w:rPr>
-          <w:rFonts w:ascii="Times New Roman" w:eastAsia="Aptos" w:hAnsi="Times New Roman" w:cs="Times New Roman"/>
-          <w:kern w:val="2"/>
-          <w:sz w:val="24"/>
-          <w:lang w:val="es-MX"/>
-          <w14:ligatures w14:val="standardContextual"/>
-        </w:rPr>
-      </w:pPr>
-    </w:p>
-    <w:p>
-      <w:pPr>
-        <w:spacing w:after="0" w:line="480" w:lineRule="auto"/>
-        <w:rPr>
-          <w:rFonts w:ascii="Times New Roman" w:eastAsia="Aptos" w:hAnsi="Times New Roman" w:cs="Times New Roman"/>
-          <w:kern w:val="2"/>
-          <w:sz w:val="24"/>
-          <w:lang w:val="es-MX"/>
-          <w14:ligatures w14:val="standardContextual"/>
-        </w:rPr>
-      </w:pPr>
-    </w:p>
-    <w:p>
-      <w:pPr>
-        <w:spacing w:after="0" w:line="480" w:lineRule="auto"/>
-        <w:rPr>
-          <w:rFonts w:ascii="Times New Roman" w:eastAsia="Aptos" w:hAnsi="Times New Roman" w:cs="Times New Roman"/>
-          <w:kern w:val="2"/>
-          <w:sz w:val="24"/>
-          <w:lang w:val="es-MX"/>
-          <w14:ligatures w14:val="standardContextual"/>
-        </w:rPr>
-      </w:pPr>
-    </w:p>
-    <w:p>
-      <w:pPr>
-        <w:spacing w:after="0" w:line="480" w:lineRule="auto"/>
-        <w:rPr>
-          <w:rFonts w:ascii="Times New Roman" w:eastAsia="Aptos" w:hAnsi="Times New Roman" w:cs="Times New Roman"/>
-          <w:kern w:val="2"/>
-          <w:sz w:val="24"/>
-          <w:lang w:val="es-MX"/>
-          <w14:ligatures w14:val="standardContextual"/>
-        </w:rPr>
-      </w:pPr>
-    </w:p>
-    <w:p>
-      <w:pPr>
-        <w:spacing w:after="0" w:line="480" w:lineRule="auto"/>
-        <w:rPr>
-          <w:rFonts w:ascii="Times New Roman" w:eastAsia="Aptos" w:hAnsi="Times New Roman" w:cs="Times New Roman"/>
-          <w:kern w:val="2"/>
-          <w:sz w:val="24"/>
-          <w:lang w:val="es-MX"/>
-          <w14:ligatures w14:val="standardContextual"/>
-        </w:rPr>
-      </w:pPr>
-    </w:p>
-    <w:p>
-      <w:pPr>
-        <w:spacing w:after="0" w:line="480" w:lineRule="auto"/>
-        <w:rPr>
-          <w:rFonts w:ascii="Times New Roman" w:eastAsia="Aptos" w:hAnsi="Times New Roman" w:cs="Times New Roman"/>
-          <w:kern w:val="2"/>
-          <w:sz w:val="24"/>
-          <w:lang w:val="es-MX"/>
-          <w14:ligatures w14:val="standardContextual"/>
-        </w:rPr>
-      </w:pPr>
-    </w:p>
-    <w:p>
-      <w:pPr>
-        <w:spacing w:after="0" w:line="480" w:lineRule="auto"/>
-        <w:rPr>
-          <w:rFonts w:ascii="Times New Roman" w:eastAsia="Aptos" w:hAnsi="Times New Roman" w:cs="Times New Roman"/>
-          <w:kern w:val="2"/>
-          <w:sz w:val="24"/>
-          <w:lang w:val="es-MX"/>
-          <w14:ligatures w14:val="standardContextual"/>
-        </w:rPr>
-      </w:pPr>
-    </w:p>
-    <w:p>
-      <w:pPr>
-        <w:spacing w:after="0" w:line="480" w:lineRule="auto"/>
-        <w:rPr>
-          <w:rFonts w:ascii="Times New Roman" w:eastAsia="Aptos" w:hAnsi="Times New Roman" w:cs="Times New Roman"/>
-          <w:kern w:val="2"/>
-          <w:sz w:val="24"/>
-          <w:lang w:val="es-MX"/>
-          <w14:ligatures w14:val="standardContextual"/>
-        </w:rPr>
-      </w:pPr>
-    </w:p>
-    <w:p>
-      <w:pPr>
-        <w:spacing w:after="0" w:line="480" w:lineRule="auto"/>
-        <w:rPr>
-          <w:rFonts w:ascii="Times New Roman" w:eastAsia="Aptos" w:hAnsi="Times New Roman" w:cs="Times New Roman"/>
-          <w:kern w:val="2"/>
-          <w:sz w:val="24"/>
-          <w:lang w:val="es-MX"/>
-          <w14:ligatures w14:val="standardContextual"/>
-        </w:rPr>
-      </w:pPr>
-    </w:p>
-    <w:p>
-      <w:pPr>
-        <w:spacing w:after="0" w:line="480" w:lineRule="auto"/>
-        <w:rPr>
-          <w:rFonts w:ascii="Times New Roman" w:eastAsia="Aptos" w:hAnsi="Times New Roman" w:cs="Times New Roman"/>
-          <w:kern w:val="2"/>
-          <w:sz w:val="24"/>
-          <w:lang w:val="es-MX"/>
-          <w14:ligatures w14:val="standardContextual"/>
-        </w:rPr>
-      </w:pPr>
-    </w:p>
-    <w:p>
-      <w:pPr>
-        <w:spacing w:after="0" w:line="480" w:lineRule="auto"/>
-        <w:rPr>
-          <w:rFonts w:ascii="Times New Roman" w:eastAsia="Aptos" w:hAnsi="Times New Roman" w:cs="Times New Roman"/>
-          <w:kern w:val="2"/>
-          <w:sz w:val="24"/>
-          <w:lang w:val="es-MX"/>
-          <w14:ligatures w14:val="standardContextual"/>
-        </w:rPr>
-      </w:pPr>
-    </w:p>
-    <w:p>
-      <w:pPr>
-        <w:spacing w:after="0" w:line="480" w:lineRule="auto"/>
-        <w:rPr>
-          <w:rFonts w:ascii="Times New Roman" w:eastAsia="Aptos" w:hAnsi="Times New Roman" w:cs="Times New Roman"/>
-          <w:kern w:val="2"/>
-          <w:sz w:val="24"/>
-          <w:lang w:val="es-MX"/>
-          <w14:ligatures w14:val="standardContextual"/>
-        </w:rPr>
-      </w:pPr>
+        <w:t xml:space="preserve">el </w:t>
+      </w:r>
+      <w:r>
+        <w:rPr>
+          <w:rFonts w:ascii="Times New Roman" w:eastAsia="Aptos" w:hAnsi="Times New Roman" w:cs="Times New Roman"/>
+          <w:kern w:val="2"/>
+          <w:sz w:val="24"/>
+          <w:lang w:val="es-MX"/>
+          <w14:ligatures w14:val="standardContextual"/>
+        </w:rPr>
+        <w:t>artefacto final .JAR para su uso cotidiano en entorno de producción de la empresa.</w:t>
+      </w:r>
     </w:p>
     <w:p>
       <w:pPr>
@@ -4137,7 +4396,7 @@
           <w14:ligatures w14:val="standardContextual"/>
         </w:rPr>
       </w:pPr>
-      <w:bookmarkStart w:id="9" w:name="_Toc168651078"/>
+      <w:bookmarkStart w:id="13" w:name="_Toc168651078"/>
       <w:r>
         <w:rPr>
           <w:rFonts w:ascii="Times New Roman" w:eastAsia="Times New Roman" w:hAnsi="Times New Roman" w:cs="Times New Roman"/>
@@ -4151,7 +4410,7 @@
         <w:lastRenderedPageBreak/>
         <w:t>Capítulo II</w:t>
       </w:r>
-      <w:bookmarkEnd w:id="9"/>
+      <w:bookmarkEnd w:id="13"/>
     </w:p>
     <w:p>
       <w:pPr>
@@ -4170,7 +4429,7 @@
           <w14:ligatures w14:val="standardContextual"/>
         </w:rPr>
       </w:pPr>
-      <w:bookmarkStart w:id="10" w:name="_Toc168651079"/>
+      <w:bookmarkStart w:id="14" w:name="_Toc168651079"/>
       <w:r>
         <w:rPr>
           <w:rFonts w:ascii="Times New Roman" w:eastAsia="Times New Roman" w:hAnsi="Times New Roman" w:cs="Times New Roman"/>
@@ -4195,7 +4454,7 @@
         </w:rPr>
         <w:t>. Estado del arte</w:t>
       </w:r>
-      <w:bookmarkEnd w:id="10"/>
+      <w:bookmarkEnd w:id="14"/>
       <w:r>
         <w:rPr>
           <w:rFonts w:ascii="Times New Roman" w:eastAsia="Times New Roman" w:hAnsi="Times New Roman" w:cs="Times New Roman"/>
@@ -5000,7 +5259,7 @@
           <w14:ligatures w14:val="standardContextual"/>
         </w:rPr>
       </w:pPr>
-      <w:bookmarkStart w:id="11" w:name="_Toc168651080"/>
+      <w:bookmarkStart w:id="15" w:name="_Toc168651080"/>
     </w:p>
     <w:p>
       <w:pPr>
@@ -5032,7 +5291,7 @@
         </w:rPr>
         <w:t>Capítulo III</w:t>
       </w:r>
-      <w:bookmarkEnd w:id="11"/>
+      <w:bookmarkEnd w:id="15"/>
     </w:p>
     <w:p>
       <w:pPr>
@@ -5051,7 +5310,7 @@
           <w14:ligatures w14:val="standardContextual"/>
         </w:rPr>
       </w:pPr>
-      <w:bookmarkStart w:id="12" w:name="_Toc168651081"/>
+      <w:bookmarkStart w:id="16" w:name="_Toc168651081"/>
       <w:r>
         <w:rPr>
           <w:rFonts w:ascii="Times New Roman" w:eastAsia="Times New Roman" w:hAnsi="Times New Roman" w:cs="Times New Roman"/>
@@ -5076,7 +5335,7 @@
         </w:rPr>
         <w:t>. Metodología de investigación</w:t>
       </w:r>
-      <w:bookmarkEnd w:id="12"/>
+      <w:bookmarkEnd w:id="16"/>
     </w:p>
     <w:p>
       <w:pPr>
@@ -5896,7 +6155,7 @@
           <w14:ligatures w14:val="standardContextual"/>
         </w:rPr>
       </w:pPr>
-      <w:bookmarkStart w:id="13" w:name="_Toc168651082"/>
+      <w:bookmarkStart w:id="17" w:name="_Toc168651082"/>
     </w:p>
     <w:p>
       <w:pPr>
@@ -5927,7 +6186,7 @@
         </w:rPr>
         <w:t>Capítulo IV</w:t>
       </w:r>
-      <w:bookmarkEnd w:id="13"/>
+      <w:bookmarkEnd w:id="17"/>
     </w:p>
     <w:p>
       <w:pPr>
@@ -5946,7 +6205,7 @@
           <w14:ligatures w14:val="standardContextual"/>
         </w:rPr>
       </w:pPr>
-      <w:bookmarkStart w:id="14" w:name="_Toc168651083"/>
+      <w:bookmarkStart w:id="18" w:name="_Toc168651083"/>
       <w:r>
         <w:rPr>
           <w:rFonts w:ascii="Times New Roman" w:eastAsia="Times New Roman" w:hAnsi="Times New Roman" w:cs="Times New Roman"/>
@@ -5971,7 +6230,7 @@
         </w:rPr>
         <w:t>. Resultados de investigación</w:t>
       </w:r>
-      <w:bookmarkEnd w:id="14"/>
+      <w:bookmarkEnd w:id="18"/>
     </w:p>
     <w:p>
       <w:pPr>
@@ -6475,7 +6734,7 @@
           <w14:ligatures w14:val="standardContextual"/>
         </w:rPr>
       </w:pPr>
-      <w:bookmarkStart w:id="15" w:name="_Toc168651084"/>
+      <w:bookmarkStart w:id="19" w:name="_Toc168651084"/>
       <w:r>
         <w:rPr>
           <w:rFonts w:ascii="Times New Roman" w:eastAsia="Times New Roman" w:hAnsi="Times New Roman" w:cs="Times New Roman"/>
@@ -6488,7 +6747,7 @@
         </w:rPr>
         <w:t>6.1 Conclusiones</w:t>
       </w:r>
-      <w:bookmarkEnd w:id="15"/>
+      <w:bookmarkEnd w:id="19"/>
       <w:r>
         <w:rPr>
           <w:rFonts w:ascii="Times New Roman" w:eastAsia="Times New Roman" w:hAnsi="Times New Roman" w:cs="Times New Roman"/>
@@ -6766,7 +7025,7 @@
           <w14:ligatures w14:val="standardContextual"/>
         </w:rPr>
       </w:pPr>
-      <w:bookmarkStart w:id="16" w:name="_Toc168651085"/>
+      <w:bookmarkStart w:id="20" w:name="_Toc168651085"/>
       <w:r>
         <w:rPr>
           <w:rFonts w:ascii="Times New Roman" w:eastAsia="Times New Roman" w:hAnsi="Times New Roman" w:cs="Times New Roman"/>
@@ -6779,7 +7038,7 @@
         </w:rPr>
         <w:t>Referencias Bibliográficas</w:t>
       </w:r>
-      <w:bookmarkEnd w:id="16"/>
+      <w:bookmarkEnd w:id="20"/>
       <w:r>
         <w:rPr>
           <w:rFonts w:ascii="Times New Roman" w:eastAsia="Times New Roman" w:hAnsi="Times New Roman" w:cs="Times New Roman"/>
@@ -7485,8 +7744,8 @@
       </w:pPr>
     </w:p>
     <w:sectPr>
-      <w:headerReference w:type="default" r:id="rId8"/>
-      <w:footerReference w:type="default" r:id="rId9"/>
+      <w:headerReference w:type="default" r:id="rId12"/>
+      <w:footerReference w:type="default" r:id="rId13"/>
       <w:pgSz w:w="11906" w:h="16838"/>
       <w:pgMar w:top="1701" w:right="1701" w:bottom="1417" w:left="1701" w:header="708" w:footer="708" w:gutter="0"/>
       <w:cols w:space="708"/>
@@ -7494,6 +7753,114 @@
     </w:sectPr>
   </w:body>
 </w:document>
+</file>
+
+<file path=word/comments.xml><?xml version="1.0" encoding="utf-8"?>
+<w:comments xmlns:wpc="http://schemas.microsoft.com/office/word/2010/wordprocessingCanvas" xmlns:cx="http://schemas.microsoft.com/office/drawing/2014/chartex" xmlns:cx1="http://schemas.microsoft.com/office/drawing/2015/9/8/chartex" xmlns:cx2="http://schemas.microsoft.com/office/drawing/2015/10/21/chartex" xmlns:cx3="http://schemas.microsoft.com/office/drawing/2016/5/9/chartex" xmlns:cx4="http://schemas.microsoft.com/office/drawing/2016/5/10/chartex" xmlns:cx5="http://schemas.microsoft.com/office/drawing/2016/5/11/chartex" xmlns:cx6="http://schemas.microsoft.com/office/drawing/2016/5/12/chartex" xmlns:cx7="http://schemas.microsoft.com/office/drawing/2016/5/13/chartex" xmlns:cx8="http://schemas.microsoft.com/office/drawing/2016/5/14/chartex" xmlns:mc="http://schemas.openxmlformats.org/markup-compatibility/2006" xmlns:aink="http://schemas.microsoft.com/office/drawing/2016/ink" xmlns:am3d="http://schemas.microsoft.com/office/drawing/2017/model3d" xmlns:o="urn:schemas-microsoft-com:office:office" xmlns:oel="http://schemas.microsoft.com/office/2019/extlst" xmlns:r="http://schemas.openxmlformats.org/officeDocument/2006/relationships" xmlns:m="http://schemas.openxmlformats.org/officeDocument/2006/math" xmlns:v="urn:schemas-microsoft-com:vml" xmlns:wp14="http://schemas.microsoft.com/office/word/2010/wordprocessingDrawing" xmlns:wp="http://schemas.openxmlformats.org/drawingml/2006/wordprocessingDrawing" xmlns:w10="urn:schemas-microsoft-com:office:word" xmlns:w="http://schemas.openxmlformats.org/wordprocessingml/2006/main" xmlns:w14="http://schemas.microsoft.com/office/word/2010/wordml" xmlns:w15="http://schemas.microsoft.com/office/word/2012/wordml" xmlns:w16cex="http://schemas.microsoft.com/office/word/2018/wordml/cex" xmlns:w16cid="http://schemas.microsoft.com/office/word/2016/wordml/cid" xmlns:w16="http://schemas.microsoft.com/office/word/2018/wordml" xmlns:w16du="http://schemas.microsoft.com/office/word/2023/wordml/word16du" xmlns:w16sdtdh="http://schemas.microsoft.com/office/word/2020/wordml/sdtdatahash" xmlns:w16se="http://schemas.microsoft.com/office/word/2015/wordml/symex" xmlns:wpg="http://schemas.microsoft.com/office/word/2010/wordprocessingGroup" xmlns:wpi="http://schemas.microsoft.com/office/word/2010/wordprocessingInk" xmlns:wne="http://schemas.microsoft.com/office/word/2006/wordml" xmlns:wps="http://schemas.microsoft.com/office/word/2010/wordprocessingShape" mc:Ignorable="w14 w15 w16se w16cid w16 w16cex w16sdtdh w16du wp14">
+  <w:comment w:id="4" w:author="DANILO JOSE ARENAS YI" w:date="2024-09-13T23:00:00Z" w:initials="DA">
+    <w:p>
+      <w:pPr>
+        <w:pStyle w:val="Textocomentario"/>
+      </w:pPr>
+      <w:r>
+        <w:rPr>
+          <w:rStyle w:val="Refdecomentario"/>
+        </w:rPr>
+        <w:annotationRef/>
+      </w:r>
+      <w:r>
+        <w:t>PREGUNTA PROBLEMA MODIFICADA CON BASE A LA TUTORIA</w:t>
+      </w:r>
+    </w:p>
+  </w:comment>
+  <w:comment w:id="7" w:author="DANILO JOSE ARENAS YI" w:date="2024-09-13T22:56:00Z" w:initials="DA">
+    <w:p>
+      <w:pPr>
+        <w:pStyle w:val="Textocomentario"/>
+      </w:pPr>
+      <w:r>
+        <w:rPr>
+          <w:rStyle w:val="Refdecomentario"/>
+        </w:rPr>
+        <w:annotationRef/>
+      </w:r>
+      <w:r>
+        <w:t>3 PARRAFOS DE JUSTIFICACION + 2 PARRAFOS DE DESCRIPCICON = 5 PARRAFOS</w:t>
+      </w:r>
+      <w:r>
+        <w:rPr>
+          <w:rFonts w:ascii="Segoe UI Emoji" w:hAnsi="Segoe UI Emoji" w:cs="Segoe UI Emoji"/>
+        </w:rPr>
+        <w:t>✅</w:t>
+      </w:r>
+    </w:p>
+  </w:comment>
+  <w:comment w:id="10" w:author="DANILO JOSE ARENAS YI" w:date="2024-09-13T22:55:00Z" w:initials="DA">
+    <w:p>
+      <w:pPr>
+        <w:pStyle w:val="Textocomentario"/>
+      </w:pPr>
+      <w:r>
+        <w:rPr>
+          <w:rStyle w:val="Refdecomentario"/>
+        </w:rPr>
+        <w:annotationRef/>
+      </w:r>
+      <w:r>
+        <w:t>OBJETIVO GENERAL MODIFICADO DESPUES DE LA TUTORIA</w:t>
+      </w:r>
+      <w:r>
+        <w:t>.</w:t>
+      </w:r>
+    </w:p>
+  </w:comment>
+  <w:comment w:id="12" w:author="DANILO JOSE ARENAS YI" w:date="2024-09-13T22:55:00Z" w:initials="DA">
+    <w:p>
+      <w:pPr>
+        <w:pStyle w:val="Textocomentario"/>
+      </w:pPr>
+      <w:r>
+        <w:rPr>
+          <w:rStyle w:val="Refdecomentario"/>
+        </w:rPr>
+        <w:annotationRef/>
+      </w:r>
+      <w:r>
+        <w:t xml:space="preserve">OBJETIVOS ESPECIFICOS </w:t>
+      </w:r>
+      <w:r>
+        <w:t>MODIFICADOS DESPUES DE LA TUTORIA.</w:t>
+      </w:r>
+    </w:p>
+  </w:comment>
+</w:comments>
+</file>
+
+<file path=word/commentsExtended.xml><?xml version="1.0" encoding="utf-8"?>
+<w15:commentsEx xmlns:wpc="http://schemas.microsoft.com/office/word/2010/wordprocessingCanvas" xmlns:cx="http://schemas.microsoft.com/office/drawing/2014/chartex" xmlns:cx1="http://schemas.microsoft.com/office/drawing/2015/9/8/chartex" xmlns:cx2="http://schemas.microsoft.com/office/drawing/2015/10/21/chartex" xmlns:cx3="http://schemas.microsoft.com/office/drawing/2016/5/9/chartex" xmlns:cx4="http://schemas.microsoft.com/office/drawing/2016/5/10/chartex" xmlns:cx5="http://schemas.microsoft.com/office/drawing/2016/5/11/chartex" xmlns:cx6="http://schemas.microsoft.com/office/drawing/2016/5/12/chartex" xmlns:cx7="http://schemas.microsoft.com/office/drawing/2016/5/13/chartex" xmlns:cx8="http://schemas.microsoft.com/office/drawing/2016/5/14/chartex" xmlns:mc="http://schemas.openxmlformats.org/markup-compatibility/2006" xmlns:aink="http://schemas.microsoft.com/office/drawing/2016/ink" xmlns:am3d="http://schemas.microsoft.com/office/drawing/2017/model3d" xmlns:o="urn:schemas-microsoft-com:office:office" xmlns:oel="http://schemas.microsoft.com/office/2019/extlst" xmlns:r="http://schemas.openxmlformats.org/officeDocument/2006/relationships" xmlns:m="http://schemas.openxmlformats.org/officeDocument/2006/math" xmlns:v="urn:schemas-microsoft-com:vml" xmlns:wp14="http://schemas.microsoft.com/office/word/2010/wordprocessingDrawing" xmlns:wp="http://schemas.openxmlformats.org/drawingml/2006/wordprocessingDrawing" xmlns:w10="urn:schemas-microsoft-com:office:word" xmlns:w="http://schemas.openxmlformats.org/wordprocessingml/2006/main" xmlns:w14="http://schemas.microsoft.com/office/word/2010/wordml" xmlns:w15="http://schemas.microsoft.com/office/word/2012/wordml" xmlns:w16cex="http://schemas.microsoft.com/office/word/2018/wordml/cex" xmlns:w16cid="http://schemas.microsoft.com/office/word/2016/wordml/cid" xmlns:w16="http://schemas.microsoft.com/office/word/2018/wordml" xmlns:w16du="http://schemas.microsoft.com/office/word/2023/wordml/word16du" xmlns:w16sdtdh="http://schemas.microsoft.com/office/word/2020/wordml/sdtdatahash" xmlns:w16se="http://schemas.microsoft.com/office/word/2015/wordml/symex" xmlns:wpg="http://schemas.microsoft.com/office/word/2010/wordprocessingGroup" xmlns:wpi="http://schemas.microsoft.com/office/word/2010/wordprocessingInk" xmlns:wne="http://schemas.microsoft.com/office/word/2006/wordml" xmlns:wps="http://schemas.microsoft.com/office/word/2010/wordprocessingShape" mc:Ignorable="w14 w15 w16se w16cid w16 w16cex w16sdtdh w16du wp14">
+  <w15:commentEx w15:paraId="790CB836" w15:done="0"/>
+  <w15:commentEx w15:paraId="4701D29A" w15:done="0"/>
+  <w15:commentEx w15:paraId="704DD960" w15:done="0"/>
+  <w15:commentEx w15:paraId="05B6832E" w15:done="0"/>
+</w15:commentsEx>
+</file>
+
+<file path=word/commentsExtensible.xml><?xml version="1.0" encoding="utf-8"?>
+<w16cex:commentsExtensible xmlns:wpc="http://schemas.microsoft.com/office/word/2010/wordprocessingCanvas" xmlns:cx="http://schemas.microsoft.com/office/drawing/2014/chartex" xmlns:cx1="http://schemas.microsoft.com/office/drawing/2015/9/8/chartex" xmlns:cx2="http://schemas.microsoft.com/office/drawing/2015/10/21/chartex" xmlns:cx3="http://schemas.microsoft.com/office/drawing/2016/5/9/chartex" xmlns:cx4="http://schemas.microsoft.com/office/drawing/2016/5/10/chartex" xmlns:cx5="http://schemas.microsoft.com/office/drawing/2016/5/11/chartex" xmlns:cx6="http://schemas.microsoft.com/office/drawing/2016/5/12/chartex" xmlns:cx7="http://schemas.microsoft.com/office/drawing/2016/5/13/chartex" xmlns:cx8="http://schemas.microsoft.com/office/drawing/2016/5/14/chartex" xmlns:cr="http://schemas.microsoft.com/office/comments/2020/reactions" xmlns:mc="http://schemas.openxmlformats.org/markup-compatibility/2006" xmlns:aink="http://schemas.microsoft.com/office/drawing/2016/ink" xmlns:am3d="http://schemas.microsoft.com/office/drawing/2017/model3d" xmlns:o="urn:schemas-microsoft-com:office:office" xmlns:oel="http://schemas.microsoft.com/office/2019/extlst" xmlns:r="http://schemas.openxmlformats.org/officeDocument/2006/relationships" xmlns:m="http://schemas.openxmlformats.org/officeDocument/2006/math" xmlns:v="urn:schemas-microsoft-com:vml" xmlns:wp14="http://schemas.microsoft.com/office/word/2010/wordprocessingDrawing" xmlns:wp="http://schemas.openxmlformats.org/drawingml/2006/wordprocessingDrawing" xmlns:w10="urn:schemas-microsoft-com:office:word" xmlns:w="http://schemas.openxmlformats.org/wordprocessingml/2006/main" xmlns:w14="http://schemas.microsoft.com/office/word/2010/wordml" xmlns:w15="http://schemas.microsoft.com/office/word/2012/wordml" xmlns:w16cex="http://schemas.microsoft.com/office/word/2018/wordml/cex" xmlns:w16cid="http://schemas.microsoft.com/office/word/2016/wordml/cid" xmlns:w16="http://schemas.microsoft.com/office/word/2018/wordml" xmlns:w16du="http://schemas.microsoft.com/office/word/2023/wordml/word16du" xmlns:w16sdtdh="http://schemas.microsoft.com/office/word/2020/wordml/sdtdatahash" xmlns:w16se="http://schemas.microsoft.com/office/word/2015/wordml/symex" xmlns:wpg="http://schemas.microsoft.com/office/word/2010/wordprocessingGroup" xmlns:wpi="http://schemas.microsoft.com/office/word/2010/wordprocessingInk" xmlns:wne="http://schemas.microsoft.com/office/word/2006/wordml" xmlns:wps="http://schemas.microsoft.com/office/word/2010/wordprocessingShape" mc:Ignorable="w14 w15 w16se w16cid w16 w16cex w16sdtdh cr w16du wp14">
+  <w16cex:commentExtensible w16cex:durableId="217E0DED" w16cex:dateUtc="2024-09-14T04:00:00Z"/>
+  <w16cex:commentExtensible w16cex:durableId="6EF0384F" w16cex:dateUtc="2024-09-14T03:56:00Z"/>
+  <w16cex:commentExtensible w16cex:durableId="7EA8076C" w16cex:dateUtc="2024-09-14T03:55:00Z"/>
+  <w16cex:commentExtensible w16cex:durableId="1B775D14" w16cex:dateUtc="2024-09-14T03:55:00Z"/>
+</w16cex:commentsExtensible>
+</file>
+
+<file path=word/commentsIds.xml><?xml version="1.0" encoding="utf-8"?>
+<w16cid:commentsIds xmlns:wpc="http://schemas.microsoft.com/office/word/2010/wordprocessingCanvas" xmlns:cx="http://schemas.microsoft.com/office/drawing/2014/chartex" xmlns:cx1="http://schemas.microsoft.com/office/drawing/2015/9/8/chartex" xmlns:cx2="http://schemas.microsoft.com/office/drawing/2015/10/21/chartex" xmlns:cx3="http://schemas.microsoft.com/office/drawing/2016/5/9/chartex" xmlns:cx4="http://schemas.microsoft.com/office/drawing/2016/5/10/chartex" xmlns:cx5="http://schemas.microsoft.com/office/drawing/2016/5/11/chartex" xmlns:cx6="http://schemas.microsoft.com/office/drawing/2016/5/12/chartex" xmlns:cx7="http://schemas.microsoft.com/office/drawing/2016/5/13/chartex" xmlns:cx8="http://schemas.microsoft.com/office/drawing/2016/5/14/chartex" xmlns:mc="http://schemas.openxmlformats.org/markup-compatibility/2006" xmlns:aink="http://schemas.microsoft.com/office/drawing/2016/ink" xmlns:am3d="http://schemas.microsoft.com/office/drawing/2017/model3d" xmlns:o="urn:schemas-microsoft-com:office:office" xmlns:oel="http://schemas.microsoft.com/office/2019/extlst" xmlns:r="http://schemas.openxmlformats.org/officeDocument/2006/relationships" xmlns:m="http://schemas.openxmlformats.org/officeDocument/2006/math" xmlns:v="urn:schemas-microsoft-com:vml" xmlns:wp14="http://schemas.microsoft.com/office/word/2010/wordprocessingDrawing" xmlns:wp="http://schemas.openxmlformats.org/drawingml/2006/wordprocessingDrawing" xmlns:w10="urn:schemas-microsoft-com:office:word" xmlns:w="http://schemas.openxmlformats.org/wordprocessingml/2006/main" xmlns:w14="http://schemas.microsoft.com/office/word/2010/wordml" xmlns:w15="http://schemas.microsoft.com/office/word/2012/wordml" xmlns:w16cex="http://schemas.microsoft.com/office/word/2018/wordml/cex" xmlns:w16cid="http://schemas.microsoft.com/office/word/2016/wordml/cid" xmlns:w16="http://schemas.microsoft.com/office/word/2018/wordml" xmlns:w16du="http://schemas.microsoft.com/office/word/2023/wordml/word16du" xmlns:w16sdtdh="http://schemas.microsoft.com/office/word/2020/wordml/sdtdatahash" xmlns:w16se="http://schemas.microsoft.com/office/word/2015/wordml/symex" xmlns:wpg="http://schemas.microsoft.com/office/word/2010/wordprocessingGroup" xmlns:wpi="http://schemas.microsoft.com/office/word/2010/wordprocessingInk" xmlns:wne="http://schemas.microsoft.com/office/word/2006/wordml" xmlns:wps="http://schemas.microsoft.com/office/word/2010/wordprocessingShape" mc:Ignorable="w14 w15 w16se w16cid w16 w16cex w16sdtdh w16du wp14">
+  <w16cid:commentId w16cid:paraId="790CB836" w16cid:durableId="217E0DED"/>
+  <w16cid:commentId w16cid:paraId="4701D29A" w16cid:durableId="6EF0384F"/>
+  <w16cid:commentId w16cid:paraId="704DD960" w16cid:durableId="7EA8076C"/>
+  <w16cid:commentId w16cid:paraId="05B6832E" w16cid:durableId="1B775D14"/>
+</w16cid:commentsIds>
 </file>
 
 <file path=word/endnotes.xml><?xml version="1.0" encoding="utf-8"?>
@@ -8047,6 +8414,14 @@
     <w:abstractNumId w:val="2"/>
   </w:num>
 </w:numbering>
+</file>
+
+<file path=word/people.xml><?xml version="1.0" encoding="utf-8"?>
+<w15:people xmlns:wpc="http://schemas.microsoft.com/office/word/2010/wordprocessingCanvas" xmlns:cx="http://schemas.microsoft.com/office/drawing/2014/chartex" xmlns:cx1="http://schemas.microsoft.com/office/drawing/2015/9/8/chartex" xmlns:cx2="http://schemas.microsoft.com/office/drawing/2015/10/21/chartex" xmlns:cx3="http://schemas.microsoft.com/office/drawing/2016/5/9/chartex" xmlns:cx4="http://schemas.microsoft.com/office/drawing/2016/5/10/chartex" xmlns:cx5="http://schemas.microsoft.com/office/drawing/2016/5/11/chartex" xmlns:cx6="http://schemas.microsoft.com/office/drawing/2016/5/12/chartex" xmlns:cx7="http://schemas.microsoft.com/office/drawing/2016/5/13/chartex" xmlns:cx8="http://schemas.microsoft.com/office/drawing/2016/5/14/chartex" xmlns:mc="http://schemas.openxmlformats.org/markup-compatibility/2006" xmlns:aink="http://schemas.microsoft.com/office/drawing/2016/ink" xmlns:am3d="http://schemas.microsoft.com/office/drawing/2017/model3d" xmlns:o="urn:schemas-microsoft-com:office:office" xmlns:oel="http://schemas.microsoft.com/office/2019/extlst" xmlns:r="http://schemas.openxmlformats.org/officeDocument/2006/relationships" xmlns:m="http://schemas.openxmlformats.org/officeDocument/2006/math" xmlns:v="urn:schemas-microsoft-com:vml" xmlns:wp14="http://schemas.microsoft.com/office/word/2010/wordprocessingDrawing" xmlns:wp="http://schemas.openxmlformats.org/drawingml/2006/wordprocessingDrawing" xmlns:w10="urn:schemas-microsoft-com:office:word" xmlns:w="http://schemas.openxmlformats.org/wordprocessingml/2006/main" xmlns:w14="http://schemas.microsoft.com/office/word/2010/wordml" xmlns:w15="http://schemas.microsoft.com/office/word/2012/wordml" xmlns:w16cex="http://schemas.microsoft.com/office/word/2018/wordml/cex" xmlns:w16cid="http://schemas.microsoft.com/office/word/2016/wordml/cid" xmlns:w16="http://schemas.microsoft.com/office/word/2018/wordml" xmlns:w16du="http://schemas.microsoft.com/office/word/2023/wordml/word16du" xmlns:w16sdtdh="http://schemas.microsoft.com/office/word/2020/wordml/sdtdatahash" xmlns:w16se="http://schemas.microsoft.com/office/word/2015/wordml/symex" xmlns:wpg="http://schemas.microsoft.com/office/word/2010/wordprocessingGroup" xmlns:wpi="http://schemas.microsoft.com/office/word/2010/wordprocessingInk" xmlns:wne="http://schemas.microsoft.com/office/word/2006/wordml" xmlns:wps="http://schemas.microsoft.com/office/word/2010/wordprocessingShape" mc:Ignorable="w14 w15 w16se w16cid w16 w16cex w16sdtdh w16du wp14">
+  <w15:person w15:author="DANILO JOSE ARENAS YI">
+    <w15:presenceInfo w15:providerId="AD" w15:userId="S::daniloarenasy@tecnocomfenalco.edu.co::24091d74-82ab-4eed-a08a-97c2513faed6"/>
+  </w15:person>
+</w15:people>
 </file>
 
 <file path=word/styles.xml><?xml version="1.0" encoding="utf-8"?>

</xml_diff>

<commit_message>
fix(Technical Resume solved after university´s observations)
</commit_message>
<xml_diff>
--- a/01_Analisis/01.1_Investigacion/Ficha de trabajo 1-2 semestre TDS.docx
+++ b/01_Analisis/01.1_Investigacion/Ficha de trabajo 1-2 semestre TDS.docx
@@ -3837,7 +3837,27 @@
           <w:lang w:val="es-MX"/>
           <w14:ligatures w14:val="standardContextual"/>
         </w:rPr>
-        <w:t xml:space="preserve">Requisitos funcionales y no funcionales </w:t>
+        <w:t>Requ</w:t>
+      </w:r>
+      <w:r>
+        <w:rPr>
+          <w:rFonts w:ascii="Times New Roman" w:eastAsia="Aptos" w:hAnsi="Times New Roman" w:cs="Times New Roman"/>
+          <w:kern w:val="2"/>
+          <w:sz w:val="24"/>
+          <w:lang w:val="es-MX"/>
+          <w14:ligatures w14:val="standardContextual"/>
+        </w:rPr>
+        <w:t>erimientos</w:t>
+      </w:r>
+      <w:r>
+        <w:rPr>
+          <w:rFonts w:ascii="Times New Roman" w:eastAsia="Aptos" w:hAnsi="Times New Roman" w:cs="Times New Roman"/>
+          <w:kern w:val="2"/>
+          <w:sz w:val="24"/>
+          <w:lang w:val="es-MX"/>
+          <w14:ligatures w14:val="standardContextual"/>
+        </w:rPr>
+        <w:t xml:space="preserve"> funcionales y no funcionales </w:t>
       </w:r>
       <w:r>
         <w:rPr>
@@ -4094,6 +4114,16 @@
           <w:lang w:val="es-MX"/>
           <w14:ligatures w14:val="standardContextual"/>
         </w:rPr>
+        <w:t xml:space="preserve"> e interfaz de usuario,</w:t>
+      </w:r>
+      <w:r>
+        <w:rPr>
+          <w:rFonts w:ascii="Times New Roman" w:eastAsia="Aptos" w:hAnsi="Times New Roman" w:cs="Times New Roman"/>
+          <w:kern w:val="2"/>
+          <w:sz w:val="24"/>
+          <w:lang w:val="es-MX"/>
+          <w14:ligatures w14:val="standardContextual"/>
+        </w:rPr>
         <w:t xml:space="preserve"> </w:t>
       </w:r>
       <w:r>
@@ -4164,7 +4194,27 @@
           <w:lang w:val="es-MX"/>
           <w14:ligatures w14:val="standardContextual"/>
         </w:rPr>
-        <w:t xml:space="preserve"> y las funcionalidades clave que permitan una gestión efectiva del </w:t>
+        <w:t xml:space="preserve"> y las funcionalidades clave que permitan </w:t>
+      </w:r>
+      <w:r>
+        <w:rPr>
+          <w:rFonts w:ascii="Times New Roman" w:eastAsia="Aptos" w:hAnsi="Times New Roman" w:cs="Times New Roman"/>
+          <w:kern w:val="2"/>
+          <w:sz w:val="24"/>
+          <w:lang w:val="es-MX"/>
+          <w14:ligatures w14:val="standardContextual"/>
+        </w:rPr>
+        <w:t xml:space="preserve">la usabilidad </w:t>
+      </w:r>
+      <w:r>
+        <w:rPr>
+          <w:rFonts w:ascii="Times New Roman" w:eastAsia="Aptos" w:hAnsi="Times New Roman" w:cs="Times New Roman"/>
+          <w:kern w:val="2"/>
+          <w:sz w:val="24"/>
+          <w:lang w:val="es-MX"/>
+          <w14:ligatures w14:val="standardContextual"/>
+        </w:rPr>
+        <w:t xml:space="preserve">efectiva del </w:t>
       </w:r>
       <w:r>
         <w:rPr>

</xml_diff>